<commit_message>
Updated Protokoll to mention that it's on a train
</commit_message>
<xml_diff>
--- a/documentation/Protokoll_Gruppe_8.docx
+++ b/documentation/Protokoll_Gruppe_8.docx
@@ -117,7 +117,19 @@
         <w:rPr>
           <w:lang w:val="de-CH"/>
         </w:rPr>
-        <w:t xml:space="preserve">Es gibt einen Geist und 5 Personen. Ein Geist kann in der Nacht einen anderen „gesunden“ Spieler (Person) infizieren. Dabei läuft der Geist neben anderen Personen und sie „hören“ den Geist (Benachrichtigung). Wenn die Nacht vorbei ist, müssen sich </w:t>
+        <w:t>Es gibt einen Geist und 5 Personen</w:t>
+      </w:r>
+      <w:r>
+        <w:rPr>
+          <w:lang w:val="de-CH"/>
+        </w:rPr>
+        <w:t>, die in einem Nachtzug in benachbarten Kabinen fahren</w:t>
+      </w:r>
+      <w:r>
+        <w:rPr>
+          <w:lang w:val="de-CH"/>
+        </w:rPr>
+        <w:t xml:space="preserve">. Ein Geist kann in der Nacht einen anderen „gesunden“ Spieler (Person) infizieren. Dabei läuft der Geist neben anderen Personen und sie „hören“ den Geist (Benachrichtigung). Wenn die Nacht vorbei ist, müssen sich </w:t>
       </w:r>
       <w:r>
         <w:rPr>
@@ -249,7 +261,7 @@
     <w:sdtContent>
       <w:p>
         <w:pPr>
-          <w:pStyle w:val="Fuzeile"/>
+          <w:pStyle w:val="Footer"/>
           <w:jc w:val="right"/>
         </w:pPr>
         <w:r>
@@ -272,7 +284,7 @@
   </w:sdt>
   <w:p>
     <w:pPr>
-      <w:pStyle w:val="Fuzeile"/>
+      <w:pStyle w:val="Footer"/>
     </w:pPr>
   </w:p>
 </w:ftr>
@@ -307,7 +319,7 @@
 <w:hdr xmlns:wpc="http://schemas.microsoft.com/office/word/2010/wordprocessingCanvas" xmlns:cx="http://schemas.microsoft.com/office/drawing/2014/chartex" xmlns:cx1="http://schemas.microsoft.com/office/drawing/2015/9/8/chartex" xmlns:cx2="http://schemas.microsoft.com/office/drawing/2015/10/21/chartex" xmlns:cx3="http://schemas.microsoft.com/office/drawing/2016/5/9/chartex" xmlns:cx4="http://schemas.microsoft.com/office/drawing/2016/5/10/chartex" xmlns:cx5="http://schemas.microsoft.com/office/drawing/2016/5/11/chartex" xmlns:cx6="http://schemas.microsoft.com/office/drawing/2016/5/12/chartex" xmlns:cx7="http://schemas.microsoft.com/office/drawing/2016/5/13/chartex" xmlns:cx8="http://schemas.microsoft.com/office/drawing/2016/5/14/chartex" xmlns:mc="http://schemas.openxmlformats.org/markup-compatibility/2006" xmlns:aink="http://schemas.microsoft.com/office/drawing/2016/ink" xmlns:am3d="http://schemas.microsoft.com/office/drawing/2017/model3d" xmlns:o="urn:schemas-microsoft-com:office:office" xmlns:r="http://schemas.openxmlformats.org/officeDocument/2006/relationships" xmlns:m="http://schemas.openxmlformats.org/officeDocument/2006/math" xmlns:v="urn:schemas-microsoft-com:vml" xmlns:wp14="http://schemas.microsoft.com/office/word/2010/wordprocessingDrawing" xmlns:wp="http://schemas.openxmlformats.org/drawingml/2006/wordprocessingDrawing" xmlns:w10="urn:schemas-microsoft-com:office:word" xmlns:w="http://schemas.openxmlformats.org/wordprocessingml/2006/main" xmlns:w14="http://schemas.microsoft.com/office/word/2010/wordml" xmlns:w15="http://schemas.microsoft.com/office/word/2012/wordml" xmlns:w16cex="http://schemas.microsoft.com/office/word/2018/wordml/cex" xmlns:w16cid="http://schemas.microsoft.com/office/word/2016/wordml/cid" xmlns:w16="http://schemas.microsoft.com/office/word/2018/wordml" xmlns:w16sdtdh="http://schemas.microsoft.com/office/word/2020/wordml/sdtdatahash" xmlns:w16se="http://schemas.microsoft.com/office/word/2015/wordml/symex" xmlns:wpg="http://schemas.microsoft.com/office/word/2010/wordprocessingGroup" xmlns:wpi="http://schemas.microsoft.com/office/word/2010/wordprocessingInk" xmlns:wne="http://schemas.microsoft.com/office/word/2006/wordml" xmlns:wps="http://schemas.microsoft.com/office/word/2010/wordprocessingShape" mc:Ignorable="w14 w15 w16se w16cid w16 w16cex w16sdtdh wp14">
   <w:p>
     <w:pPr>
-      <w:pStyle w:val="Kopfzeile"/>
+      <w:pStyle w:val="Header"/>
     </w:pPr>
     <w:r>
       <w:t>Fachbereich Informatik</w:t>
@@ -724,7 +736,7 @@
     <w:lsdException w:name="Unresolved Mention" w:semiHidden="1" w:unhideWhenUsed="1"/>
     <w:lsdException w:name="Smart Link" w:semiHidden="1" w:unhideWhenUsed="1"/>
   </w:latentStyles>
-  <w:style w:type="paragraph" w:default="1" w:styleId="Standard">
+  <w:style w:type="paragraph" w:default="1" w:styleId="Normal">
     <w:name w:val="Normal"/>
     <w:qFormat/>
     <w:rsid w:val="00970A62"/>
@@ -733,13 +745,13 @@
       <w:sz w:val="24"/>
     </w:rPr>
   </w:style>
-  <w:style w:type="character" w:default="1" w:styleId="Absatz-Standardschriftart">
+  <w:style w:type="character" w:default="1" w:styleId="DefaultParagraphFont">
     <w:name w:val="Default Paragraph Font"/>
     <w:uiPriority w:val="1"/>
     <w:semiHidden/>
     <w:unhideWhenUsed/>
   </w:style>
-  <w:style w:type="table" w:default="1" w:styleId="NormaleTabelle">
+  <w:style w:type="table" w:default="1" w:styleId="TableNormal">
     <w:name w:val="Normal Table"/>
     <w:uiPriority w:val="99"/>
     <w:semiHidden/>
@@ -754,16 +766,16 @@
       </w:tblCellMar>
     </w:tblPr>
   </w:style>
-  <w:style w:type="numbering" w:default="1" w:styleId="KeineListe">
+  <w:style w:type="numbering" w:default="1" w:styleId="NoList">
     <w:name w:val="No List"/>
     <w:uiPriority w:val="99"/>
     <w:semiHidden/>
     <w:unhideWhenUsed/>
   </w:style>
-  <w:style w:type="paragraph" w:styleId="Kopfzeile">
+  <w:style w:type="paragraph" w:styleId="Header">
     <w:name w:val="header"/>
-    <w:basedOn w:val="Standard"/>
-    <w:link w:val="KopfzeileZchn"/>
+    <w:basedOn w:val="Normal"/>
+    <w:link w:val="HeaderChar"/>
     <w:uiPriority w:val="99"/>
     <w:unhideWhenUsed/>
     <w:rsid w:val="009B0981"/>
@@ -775,10 +787,10 @@
       <w:spacing w:before="0" w:after="0" w:line="240" w:lineRule="auto"/>
     </w:pPr>
   </w:style>
-  <w:style w:type="character" w:customStyle="1" w:styleId="KopfzeileZchn">
-    <w:name w:val="Kopfzeile Zchn"/>
-    <w:basedOn w:val="Absatz-Standardschriftart"/>
-    <w:link w:val="Kopfzeile"/>
+  <w:style w:type="character" w:customStyle="1" w:styleId="HeaderChar">
+    <w:name w:val="Header Char"/>
+    <w:basedOn w:val="DefaultParagraphFont"/>
+    <w:link w:val="Header"/>
     <w:uiPriority w:val="99"/>
     <w:rsid w:val="009B0981"/>
     <w:rPr>
@@ -786,10 +798,10 @@
       <w:sz w:val="24"/>
     </w:rPr>
   </w:style>
-  <w:style w:type="paragraph" w:styleId="Fuzeile">
+  <w:style w:type="paragraph" w:styleId="Footer">
     <w:name w:val="footer"/>
-    <w:basedOn w:val="Standard"/>
-    <w:link w:val="FuzeileZchn"/>
+    <w:basedOn w:val="Normal"/>
+    <w:link w:val="FooterChar"/>
     <w:uiPriority w:val="99"/>
     <w:unhideWhenUsed/>
     <w:rsid w:val="009B0981"/>
@@ -801,10 +813,10 @@
       <w:spacing w:before="0" w:after="0" w:line="240" w:lineRule="auto"/>
     </w:pPr>
   </w:style>
-  <w:style w:type="character" w:customStyle="1" w:styleId="FuzeileZchn">
-    <w:name w:val="Fußzeile Zchn"/>
-    <w:basedOn w:val="Absatz-Standardschriftart"/>
-    <w:link w:val="Fuzeile"/>
+  <w:style w:type="character" w:customStyle="1" w:styleId="FooterChar">
+    <w:name w:val="Footer Char"/>
+    <w:basedOn w:val="DefaultParagraphFont"/>
+    <w:link w:val="Footer"/>
     <w:uiPriority w:val="99"/>
     <w:rsid w:val="009B0981"/>
     <w:rPr>

</xml_diff>